<commit_message>
Esta commit foi feito dia 26/09, sem bugs
</commit_message>
<xml_diff>
--- a/GIT.docx
+++ b/GIT.docx
@@ -46,6 +46,10 @@
       </w:r>
       <w:r>
         <w:t xml:space="preserve"> Adiciona o projeto do git ao GitHub.</w:t>
+      </w:r>
+      <w:r>
+        <w:br/>
+        <w:t>git push -u origin master -&gt; Passa o código no nosso computador local, para o repositório no GitHub.</w:t>
       </w:r>
     </w:p>
     <w:p>

</xml_diff>